<commit_message>
add new speedup figure and final report
</commit_message>
<xml_diff>
--- a/project5/project5.docx
+++ b/project5/project5.docx
@@ -1661,9 +1661,9 @@
           <w:szCs w:val="27"/>
         </w:rPr>
         <w:drawing>
-          <wp:inline distT="0" distB="0" distL="0" distR="0" wp14:anchorId="5B6B5DF0" wp14:editId="46856BBA">
-            <wp:extent cx="5073178" cy="2631440"/>
-            <wp:effectExtent l="0" t="0" r="6985" b="10160"/>
+          <wp:inline distT="0" distB="0" distL="0" distR="0" wp14:anchorId="5B6B5DF0" wp14:editId="0771EB9D">
+            <wp:extent cx="4737735" cy="2457446"/>
+            <wp:effectExtent l="0" t="0" r="0" b="6985"/>
             <wp:docPr id="4" name="Picture 4"/>
             <wp:cNvGraphicFramePr>
               <a:graphicFrameLocks xmlns:a="http://schemas.openxmlformats.org/drawingml/2006/main" noChangeAspect="1"/>
@@ -1690,7 +1690,7 @@
                   <pic:spPr>
                     <a:xfrm>
                       <a:off x="0" y="0"/>
-                      <a:ext cx="5080032" cy="2634995"/>
+                      <a:ext cx="4786495" cy="2482737"/>
                     </a:xfrm>
                     <a:prstGeom prst="rect">
                       <a:avLst/>
@@ -1771,7 +1771,7 @@
         <w:shd w:val="clear" w:color="auto" w:fill="FFFFFF"/>
         <w:spacing w:before="120" w:after="120"/>
         <w:rPr>
-          <w:rFonts w:ascii="Helvetica Neue" w:eastAsia="Times New Roman" w:hAnsi="Helvetica Neue" w:cs="Times New Roman" w:hint="eastAsia"/>
+          <w:rFonts w:ascii="Helvetica Neue" w:eastAsia="Times New Roman" w:hAnsi="Helvetica Neue" w:cs="Times New Roman"/>
           <w:color w:val="2D3B45"/>
           <w:sz w:val="27"/>
           <w:szCs w:val="27"/>
@@ -1827,20 +1827,68 @@
           </wp:inline>
         </w:drawing>
       </w:r>
-      <w:bookmarkStart w:id="0" w:name="_GoBack"/>
-      <w:bookmarkEnd w:id="0"/>
     </w:p>
     <w:p>
       <w:pPr>
         <w:shd w:val="clear" w:color="auto" w:fill="FFFFFF"/>
         <w:spacing w:before="120" w:after="120"/>
         <w:rPr>
-          <w:rFonts w:ascii="Helvetica Neue" w:eastAsia="Times New Roman" w:hAnsi="Helvetica Neue" w:cs="Times New Roman" w:hint="eastAsia"/>
+          <w:rFonts w:ascii="Helvetica Neue" w:eastAsia="Times New Roman" w:hAnsi="Helvetica Neue" w:cs="Times New Roman"/>
           <w:color w:val="2D3B45"/>
           <w:sz w:val="27"/>
           <w:szCs w:val="27"/>
         </w:rPr>
       </w:pPr>
+      <w:r>
+        <w:rPr>
+          <w:rFonts w:ascii="Helvetica Neue" w:eastAsia="Times New Roman" w:hAnsi="Helvetica Neue" w:cs="Times New Roman"/>
+          <w:noProof/>
+          <w:color w:val="2D3B45"/>
+          <w:sz w:val="27"/>
+          <w:szCs w:val="27"/>
+        </w:rPr>
+        <w:drawing>
+          <wp:inline distT="0" distB="0" distL="0" distR="0" wp14:anchorId="009E73FC" wp14:editId="6CD47BDF">
+            <wp:extent cx="4509135" cy="2830735"/>
+            <wp:effectExtent l="0" t="0" r="0" b="0"/>
+            <wp:docPr id="1" name="Picture 1"/>
+            <wp:cNvGraphicFramePr>
+              <a:graphicFrameLocks xmlns:a="http://schemas.openxmlformats.org/drawingml/2006/main" noChangeAspect="1"/>
+            </wp:cNvGraphicFramePr>
+            <a:graphic xmlns:a="http://schemas.openxmlformats.org/drawingml/2006/main">
+              <a:graphicData uri="http://schemas.openxmlformats.org/drawingml/2006/picture">
+                <pic:pic xmlns:pic="http://schemas.openxmlformats.org/drawingml/2006/picture">
+                  <pic:nvPicPr>
+                    <pic:cNvPr id="1" name="Screen Shot 2018-05-18 at 3.32.26 PM.png"/>
+                    <pic:cNvPicPr/>
+                  </pic:nvPicPr>
+                  <pic:blipFill>
+                    <a:blip r:embed="rId11">
+                      <a:extLst>
+                        <a:ext uri="{28A0092B-C50C-407E-A947-70E740481C1C}">
+                          <a14:useLocalDpi xmlns:a14="http://schemas.microsoft.com/office/drawing/2010/main" val="0"/>
+                        </a:ext>
+                      </a:extLst>
+                    </a:blip>
+                    <a:stretch>
+                      <a:fillRect/>
+                    </a:stretch>
+                  </pic:blipFill>
+                  <pic:spPr>
+                    <a:xfrm>
+                      <a:off x="0" y="0"/>
+                      <a:ext cx="4524656" cy="2840479"/>
+                    </a:xfrm>
+                    <a:prstGeom prst="rect">
+                      <a:avLst/>
+                    </a:prstGeom>
+                  </pic:spPr>
+                </pic:pic>
+              </a:graphicData>
+            </a:graphic>
+          </wp:inline>
+        </w:drawing>
+      </w:r>
     </w:p>
     <w:p>
       <w:pPr>
@@ -1852,7 +1900,7 @@
         <w:spacing w:before="120" w:after="120"/>
         <w:ind w:left="0"/>
         <w:rPr>
-          <w:rFonts w:ascii="Helvetica Neue" w:eastAsia="Times New Roman" w:hAnsi="Helvetica Neue" w:cs="Times New Roman"/>
+          <w:rFonts w:ascii="Helvetica Neue" w:eastAsia="Times New Roman" w:hAnsi="Helvetica Neue" w:cs="Times New Roman" w:hint="eastAsia"/>
           <w:color w:val="2D3B45"/>
           <w:sz w:val="27"/>
           <w:szCs w:val="27"/>
@@ -1866,6 +1914,102 @@
           <w:szCs w:val="27"/>
         </w:rPr>
         <w:t>What patterns are you seeing in the performance curves?</w:t>
+      </w:r>
+    </w:p>
+    <w:p>
+      <w:pPr>
+        <w:pStyle w:val="ListParagraph"/>
+        <w:numPr>
+          <w:ilvl w:val="1"/>
+          <w:numId w:val="1"/>
+        </w:numPr>
+        <w:shd w:val="clear" w:color="auto" w:fill="FFFFFF"/>
+        <w:spacing w:before="120" w:after="120"/>
+        <w:rPr>
+          <w:rFonts w:ascii="Helvetica Neue" w:eastAsia="Times New Roman" w:hAnsi="Helvetica Neue" w:cs="Times New Roman" w:hint="eastAsia"/>
+          <w:color w:val="2D3B45"/>
+          <w:sz w:val="27"/>
+          <w:szCs w:val="27"/>
+        </w:rPr>
+      </w:pPr>
+      <w:r>
+        <w:rPr>
+          <w:rFonts w:ascii="Helvetica Neue" w:eastAsia="Times New Roman" w:hAnsi="Helvetica Neue" w:cs="Times New Roman" w:hint="eastAsia"/>
+          <w:color w:val="2D3B45"/>
+          <w:sz w:val="27"/>
+          <w:szCs w:val="27"/>
+        </w:rPr>
+        <w:t xml:space="preserve">When the size of data set is </w:t>
+      </w:r>
+      <w:r>
+        <w:rPr>
+          <w:rFonts w:ascii="Helvetica Neue" w:eastAsia="Times New Roman" w:hAnsi="Helvetica Neue" w:cs="Times New Roman" w:hint="eastAsia"/>
+          <w:color w:val="2D3B45"/>
+          <w:sz w:val="27"/>
+          <w:szCs w:val="27"/>
+        </w:rPr>
+        <w:t xml:space="preserve">very </w:t>
+      </w:r>
+      <w:r>
+        <w:rPr>
+          <w:rFonts w:ascii="Helvetica Neue" w:eastAsia="Times New Roman" w:hAnsi="Helvetica Neue" w:cs="Times New Roman" w:hint="eastAsia"/>
+          <w:color w:val="2D3B45"/>
+          <w:sz w:val="27"/>
+          <w:szCs w:val="27"/>
+        </w:rPr>
+        <w:t>small, the speedup of SIMD is not as much as expected.</w:t>
+      </w:r>
+    </w:p>
+    <w:p>
+      <w:pPr>
+        <w:pStyle w:val="ListParagraph"/>
+        <w:numPr>
+          <w:ilvl w:val="1"/>
+          <w:numId w:val="1"/>
+        </w:numPr>
+        <w:shd w:val="clear" w:color="auto" w:fill="FFFFFF"/>
+        <w:spacing w:before="120" w:after="120"/>
+        <w:rPr>
+          <w:rFonts w:ascii="Helvetica Neue" w:eastAsia="Times New Roman" w:hAnsi="Helvetica Neue" w:cs="Times New Roman" w:hint="eastAsia"/>
+          <w:color w:val="2D3B45"/>
+          <w:sz w:val="27"/>
+          <w:szCs w:val="27"/>
+        </w:rPr>
+      </w:pPr>
+      <w:r>
+        <w:rPr>
+          <w:rFonts w:ascii="Helvetica Neue" w:eastAsia="Times New Roman" w:hAnsi="Helvetica Neue" w:cs="Times New Roman" w:hint="eastAsia"/>
+          <w:color w:val="2D3B45"/>
+          <w:sz w:val="27"/>
+          <w:szCs w:val="27"/>
+        </w:rPr>
+        <w:t xml:space="preserve">The speedup is up to 4. </w:t>
+      </w:r>
+    </w:p>
+    <w:p>
+      <w:pPr>
+        <w:pStyle w:val="ListParagraph"/>
+        <w:numPr>
+          <w:ilvl w:val="1"/>
+          <w:numId w:val="1"/>
+        </w:numPr>
+        <w:shd w:val="clear" w:color="auto" w:fill="FFFFFF"/>
+        <w:spacing w:before="120" w:after="120"/>
+        <w:rPr>
+          <w:rFonts w:ascii="Helvetica Neue" w:eastAsia="Times New Roman" w:hAnsi="Helvetica Neue" w:cs="Times New Roman" w:hint="eastAsia"/>
+          <w:color w:val="2D3B45"/>
+          <w:sz w:val="27"/>
+          <w:szCs w:val="27"/>
+        </w:rPr>
+      </w:pPr>
+      <w:r>
+        <w:rPr>
+          <w:rFonts w:ascii="Helvetica Neue" w:eastAsia="Times New Roman" w:hAnsi="Helvetica Neue" w:cs="Times New Roman" w:hint="eastAsia"/>
+          <w:color w:val="2D3B45"/>
+          <w:sz w:val="27"/>
+          <w:szCs w:val="27"/>
+        </w:rPr>
+        <w:t xml:space="preserve">As mentioned in materials, the speedup of SIMD over non-SIMD will drop when the size of data set is too much. But it did not happen in my experiments. </w:t>
       </w:r>
     </w:p>
     <w:p>
@@ -1878,11 +2022,63 @@
         <w:spacing w:before="120" w:after="120"/>
         <w:ind w:left="0"/>
         <w:rPr>
+          <w:rFonts w:ascii="Helvetica Neue" w:eastAsia="Times New Roman" w:hAnsi="Helvetica Neue" w:cs="Times New Roman" w:hint="eastAsia"/>
+          <w:color w:val="2D3B45"/>
+          <w:sz w:val="27"/>
+          <w:szCs w:val="27"/>
+        </w:rPr>
+      </w:pPr>
+      <w:r>
+        <w:rPr>
+          <w:rFonts w:ascii="Helvetica Neue" w:eastAsia="Times New Roman" w:hAnsi="Helvetica Neue" w:cs="Times New Roman" w:hint="eastAsia"/>
+          <w:color w:val="2D3B45"/>
+          <w:sz w:val="27"/>
+          <w:szCs w:val="27"/>
+        </w:rPr>
+        <w:t>Why do you think the patterns look this way?</w:t>
+      </w:r>
+    </w:p>
+    <w:p>
+      <w:pPr>
+        <w:pStyle w:val="ListParagraph"/>
+        <w:numPr>
+          <w:ilvl w:val="1"/>
+          <w:numId w:val="1"/>
+        </w:numPr>
+        <w:shd w:val="clear" w:color="auto" w:fill="FFFFFF"/>
+        <w:spacing w:before="120" w:after="120"/>
+        <w:rPr>
+          <w:rFonts w:ascii="Helvetica Neue" w:eastAsia="Times New Roman" w:hAnsi="Helvetica Neue" w:cs="Times New Roman" w:hint="eastAsia"/>
+          <w:color w:val="2D3B45"/>
+          <w:sz w:val="27"/>
+          <w:szCs w:val="27"/>
+        </w:rPr>
+      </w:pPr>
+      <w:r>
+        <w:rPr>
           <w:rFonts w:ascii="Helvetica Neue" w:eastAsia="Times New Roman" w:hAnsi="Helvetica Neue" w:cs="Times New Roman"/>
           <w:color w:val="2D3B45"/>
           <w:sz w:val="27"/>
           <w:szCs w:val="27"/>
         </w:rPr>
+        <w:t>If the data size is too small, the benefit of SIMD will be shaded by the additional work for SIMD.</w:t>
+      </w:r>
+    </w:p>
+    <w:p>
+      <w:pPr>
+        <w:pStyle w:val="ListParagraph"/>
+        <w:numPr>
+          <w:ilvl w:val="1"/>
+          <w:numId w:val="1"/>
+        </w:numPr>
+        <w:shd w:val="clear" w:color="auto" w:fill="FFFFFF"/>
+        <w:spacing w:before="120" w:after="120"/>
+        <w:rPr>
+          <w:rFonts w:ascii="Helvetica Neue" w:eastAsia="Times New Roman" w:hAnsi="Helvetica Neue" w:cs="Times New Roman" w:hint="eastAsia"/>
+          <w:color w:val="2D3B45"/>
+          <w:sz w:val="27"/>
+          <w:szCs w:val="27"/>
+        </w:rPr>
       </w:pPr>
       <w:r>
         <w:rPr>
@@ -1891,7 +2087,96 @@
           <w:sz w:val="27"/>
           <w:szCs w:val="27"/>
         </w:rPr>
-        <w:t>Why do you think the patterns look this way?</w:t>
+        <w:t xml:space="preserve">I guess the </w:t>
+      </w:r>
+      <w:r>
+        <w:rPr>
+          <w:rFonts w:ascii="Helvetica Neue" w:eastAsia="Times New Roman" w:hAnsi="Helvetica Neue" w:cs="Times New Roman" w:hint="eastAsia"/>
+          <w:color w:val="2D3B45"/>
+          <w:sz w:val="27"/>
+          <w:szCs w:val="27"/>
+        </w:rPr>
+        <w:t>processor of RABBIT supports for the 4-way SIMD. So the maximum of speedup of SIMD over non-SIMD is 4.</w:t>
+      </w:r>
+    </w:p>
+    <w:p>
+      <w:pPr>
+        <w:pStyle w:val="ListParagraph"/>
+        <w:numPr>
+          <w:ilvl w:val="1"/>
+          <w:numId w:val="1"/>
+        </w:numPr>
+        <w:shd w:val="clear" w:color="auto" w:fill="FFFFFF"/>
+        <w:spacing w:before="120" w:after="120"/>
+        <w:rPr>
+          <w:rFonts w:ascii="Helvetica Neue" w:eastAsia="Times New Roman" w:hAnsi="Helvetica Neue" w:cs="Times New Roman" w:hint="eastAsia"/>
+          <w:color w:val="2D3B45"/>
+          <w:sz w:val="27"/>
+          <w:szCs w:val="27"/>
+        </w:rPr>
+      </w:pPr>
+      <w:r>
+        <w:rPr>
+          <w:rFonts w:ascii="Helvetica Neue" w:eastAsia="Times New Roman" w:hAnsi="Helvetica Neue" w:cs="Times New Roman" w:hint="eastAsia"/>
+          <w:color w:val="2D3B45"/>
+          <w:sz w:val="27"/>
+          <w:szCs w:val="27"/>
+        </w:rPr>
+        <w:t>T</w:t>
+      </w:r>
+      <w:r>
+        <w:rPr>
+          <w:rFonts w:ascii="Helvetica Neue" w:eastAsia="Times New Roman" w:hAnsi="Helvetica Neue" w:cs="Times New Roman" w:hint="eastAsia"/>
+          <w:color w:val="2D3B45"/>
+          <w:sz w:val="27"/>
+          <w:szCs w:val="27"/>
+        </w:rPr>
+        <w:t xml:space="preserve">he </w:t>
+      </w:r>
+      <w:r>
+        <w:rPr>
+          <w:rFonts w:ascii="Helvetica Neue" w:eastAsia="Times New Roman" w:hAnsi="Helvetica Neue" w:cs="Times New Roman"/>
+          <w:color w:val="2D3B45"/>
+          <w:sz w:val="27"/>
+          <w:szCs w:val="27"/>
+        </w:rPr>
+        <w:t>temporal</w:t>
+      </w:r>
+      <w:r>
+        <w:rPr>
+          <w:rFonts w:ascii="Helvetica Neue" w:eastAsia="Times New Roman" w:hAnsi="Helvetica Neue" w:cs="Times New Roman" w:hint="eastAsia"/>
+          <w:color w:val="2D3B45"/>
+          <w:sz w:val="27"/>
+          <w:szCs w:val="27"/>
+        </w:rPr>
+        <w:t xml:space="preserve"> coherence is violated when the size of data set is </w:t>
+      </w:r>
+      <w:r>
+        <w:rPr>
+          <w:rFonts w:ascii="Helvetica Neue" w:eastAsia="Times New Roman" w:hAnsi="Helvetica Neue" w:cs="Times New Roman" w:hint="eastAsia"/>
+          <w:color w:val="2D3B45"/>
+          <w:sz w:val="27"/>
+          <w:szCs w:val="27"/>
+        </w:rPr>
+        <w:t xml:space="preserve">too much. The data in cache line is </w:t>
+      </w:r>
+      <w:r>
+        <w:rPr>
+          <w:rFonts w:ascii="Helvetica Neue" w:eastAsia="Times New Roman" w:hAnsi="Helvetica Neue" w:cs="Times New Roman"/>
+          <w:color w:val="2D3B45"/>
+          <w:sz w:val="27"/>
+          <w:szCs w:val="27"/>
+        </w:rPr>
+        <w:t>possibly</w:t>
+      </w:r>
+      <w:r>
+        <w:rPr>
+          <w:rFonts w:ascii="Helvetica Neue" w:eastAsia="Times New Roman" w:hAnsi="Helvetica Neue" w:cs="Times New Roman" w:hint="eastAsia"/>
+          <w:color w:val="2D3B45"/>
+          <w:sz w:val="27"/>
+          <w:szCs w:val="27"/>
+        </w:rPr>
+        <w:t xml:space="preserve"> only used once and then be replaced.</w:t>
       </w:r>
     </w:p>
     <w:p>
@@ -1942,10 +2227,6 @@
     </w:p>
     <w:p>
       <w:pPr>
-        <w:numPr>
-          <w:ilvl w:val="1"/>
-          <w:numId w:val="1"/>
-        </w:numPr>
         <w:shd w:val="clear" w:color="auto" w:fill="FFFFFF"/>
         <w:spacing w:before="120" w:after="120"/>
         <w:rPr>
@@ -1955,6 +2236,8 @@
           <w:szCs w:val="27"/>
         </w:rPr>
       </w:pPr>
+      <w:bookmarkStart w:id="0" w:name="_GoBack"/>
+      <w:bookmarkEnd w:id="0"/>
       <w:r>
         <w:rPr>
           <w:rFonts w:ascii="Helvetica Neue" w:eastAsia="Times New Roman" w:hAnsi="Helvetica Neue" w:cs="Times New Roman"/>
@@ -1962,7 +2245,16 @@
           <w:sz w:val="27"/>
           <w:szCs w:val="27"/>
         </w:rPr>
-        <w:t xml:space="preserve">The data set size is essential for performance. If the data size is too small, the </w:t>
+        <w:t>The data set size is essential for performance. If the data</w:t>
+      </w:r>
+      <w:r>
+        <w:rPr>
+          <w:rFonts w:ascii="Helvetica Neue" w:eastAsia="Times New Roman" w:hAnsi="Helvetica Neue" w:cs="Times New Roman" w:hint="eastAsia"/>
+          <w:color w:val="2D3B45"/>
+          <w:sz w:val="27"/>
+          <w:szCs w:val="27"/>
+        </w:rPr>
+        <w:t>set</w:t>
       </w:r>
       <w:r>
         <w:rPr>
@@ -1971,6 +2263,15 @@
           <w:sz w:val="27"/>
           <w:szCs w:val="27"/>
         </w:rPr>
+        <w:t xml:space="preserve"> size is too small, the </w:t>
+      </w:r>
+      <w:r>
+        <w:rPr>
+          <w:rFonts w:ascii="Helvetica Neue" w:eastAsia="Times New Roman" w:hAnsi="Helvetica Neue" w:cs="Times New Roman"/>
+          <w:color w:val="2D3B45"/>
+          <w:sz w:val="27"/>
+          <w:szCs w:val="27"/>
+        </w:rPr>
         <w:t>benefit</w:t>
       </w:r>
       <w:r>
@@ -1999,11 +2300,20 @@
           <w:szCs w:val="27"/>
         </w:rPr>
         <w:t>.</w:t>
+      </w:r>
+      <w:r>
+        <w:rPr>
+          <w:rFonts w:ascii="Helvetica Neue" w:eastAsia="Times New Roman" w:hAnsi="Helvetica Neue" w:cs="Times New Roman" w:hint="eastAsia"/>
+          <w:color w:val="2D3B45"/>
+          <w:sz w:val="27"/>
+          <w:szCs w:val="27"/>
+        </w:rPr>
+        <w:t xml:space="preserve"> If the dataset size is too much, the temporal coherence is violated and the performance will decrease.</w:t>
       </w:r>
     </w:p>
     <w:p/>
     <w:sectPr>
-      <w:headerReference w:type="default" r:id="rId11"/>
+      <w:headerReference w:type="default" r:id="rId12"/>
       <w:pgSz w:w="12240" w:h="15840"/>
       <w:pgMar w:top="1440" w:right="1440" w:bottom="1440" w:left="1440" w:header="720" w:footer="720" w:gutter="0"/>
       <w:cols w:space="720"/>

</xml_diff>